<commit_message>
Fix address; add print version
</commit_message>
<xml_diff>
--- a/whu_title_template.docx
+++ b/whu_title_template.docx
@@ -1,13 +1,10 @@
 
 <file path=word/document.xml><?xml version="1.0" encoding="utf-8"?>
-<w:document xmlns:wpc="http://schemas.microsoft.com/office/word/2010/wordprocessingCanvas" xmlns:cx="http://schemas.microsoft.com/office/drawing/2014/chartex" xmlns:cx1="http://schemas.microsoft.com/office/drawing/2015/9/8/chartex" xmlns:cx2="http://schemas.microsoft.com/office/drawing/2015/10/21/chartex" xmlns:cx3="http://schemas.microsoft.com/office/drawing/2016/5/9/chartex" xmlns:cx4="http://schemas.microsoft.com/office/drawing/2016/5/10/chartex" xmlns:cx5="http://schemas.microsoft.com/office/drawing/2016/5/11/chartex" xmlns:cx6="http://schemas.microsoft.com/office/drawing/2016/5/12/chartex" xmlns:cx7="http://schemas.microsoft.com/office/drawing/2016/5/13/chartex" xmlns:cx8="http://schemas.microsoft.com/office/drawing/2016/5/14/chartex" xmlns:mc="http://schemas.openxmlformats.org/markup-compatibility/2006" xmlns:aink="http://schemas.microsoft.com/office/drawing/2016/ink" xmlns:am3d="http://schemas.microsoft.com/office/drawing/2017/model3d" xmlns:o="urn:schemas-microsoft-com:office:office" xmlns:r="http://schemas.openxmlformats.org/officeDocument/2006/relationships" xmlns:m="http://schemas.openxmlformats.org/officeDocument/2006/math" xmlns:v="urn:schemas-microsoft-com:vml" xmlns:wp14="http://schemas.microsoft.com/office/word/2010/wordprocessingDrawing" xmlns:wp="http://schemas.openxmlformats.org/drawingml/2006/wordprocessingDrawing" xmlns:w10="urn:schemas-microsoft-com:office:word" xmlns:w="http://schemas.openxmlformats.org/wordprocessingml/2006/main" xmlns:w14="http://schemas.microsoft.com/office/word/2010/wordml" xmlns:w15="http://schemas.microsoft.com/office/word/2012/wordml" xmlns:w16cid="http://schemas.microsoft.com/office/word/2016/wordml/cid" xmlns:w16se="http://schemas.microsoft.com/office/word/2015/wordml/symex" xmlns:wpg="http://schemas.microsoft.com/office/word/2010/wordprocessingGroup" xmlns:wpi="http://schemas.microsoft.com/office/word/2010/wordprocessingInk" xmlns:wne="http://schemas.microsoft.com/office/word/2006/wordml" xmlns:wps="http://schemas.microsoft.com/office/word/2010/wordprocessingShape" mc:Ignorable="w14 w15 w16se w16cid wp14">
+<w:document xmlns:wpc="http://schemas.microsoft.com/office/word/2010/wordprocessingCanvas" xmlns:cx="http://schemas.microsoft.com/office/drawing/2014/chartex" xmlns:cx1="http://schemas.microsoft.com/office/drawing/2015/9/8/chartex" xmlns:cx2="http://schemas.microsoft.com/office/drawing/2015/10/21/chartex" xmlns:cx3="http://schemas.microsoft.com/office/drawing/2016/5/9/chartex" xmlns:cx4="http://schemas.microsoft.com/office/drawing/2016/5/10/chartex" xmlns:cx5="http://schemas.microsoft.com/office/drawing/2016/5/11/chartex" xmlns:cx6="http://schemas.microsoft.com/office/drawing/2016/5/12/chartex" xmlns:cx7="http://schemas.microsoft.com/office/drawing/2016/5/13/chartex" xmlns:cx8="http://schemas.microsoft.com/office/drawing/2016/5/14/chartex" xmlns:mc="http://schemas.openxmlformats.org/markup-compatibility/2006" xmlns:aink="http://schemas.microsoft.com/office/drawing/2016/ink" xmlns:am3d="http://schemas.microsoft.com/office/drawing/2017/model3d" xmlns:o="urn:schemas-microsoft-com:office:office" xmlns:oel="http://schemas.microsoft.com/office/2019/extlst" xmlns:r="http://schemas.openxmlformats.org/officeDocument/2006/relationships" xmlns:m="http://schemas.openxmlformats.org/officeDocument/2006/math" xmlns:v="urn:schemas-microsoft-com:vml" xmlns:wp14="http://schemas.microsoft.com/office/word/2010/wordprocessingDrawing" xmlns:wp="http://schemas.openxmlformats.org/drawingml/2006/wordprocessingDrawing" xmlns:w10="urn:schemas-microsoft-com:office:word" xmlns:w="http://schemas.openxmlformats.org/wordprocessingml/2006/main" xmlns:w14="http://schemas.microsoft.com/office/word/2010/wordml" xmlns:w15="http://schemas.microsoft.com/office/word/2012/wordml" xmlns:w16cex="http://schemas.microsoft.com/office/word/2018/wordml/cex" xmlns:w16cid="http://schemas.microsoft.com/office/word/2016/wordml/cid" xmlns:w16="http://schemas.microsoft.com/office/word/2018/wordml" xmlns:w16du="http://schemas.microsoft.com/office/word/2023/wordml/word16du" xmlns:w16sdtdh="http://schemas.microsoft.com/office/word/2020/wordml/sdtdatahash" xmlns:w16sdtfl="http://schemas.microsoft.com/office/word/2024/wordml/sdtformatlock" xmlns:w16se="http://schemas.microsoft.com/office/word/2015/wordml/symex" xmlns:wpg="http://schemas.microsoft.com/office/word/2010/wordprocessingGroup" xmlns:wpi="http://schemas.microsoft.com/office/word/2010/wordprocessingInk" xmlns:wne="http://schemas.microsoft.com/office/word/2006/wordml" xmlns:wps="http://schemas.microsoft.com/office/word/2010/wordprocessingShape" mc:Ignorable="w14 w15 w16se w16cid w16 w16cex w16sdtdh w16sdtfl w16du wp14">
   <w:body>
-    <w:p>
-      <w:bookmarkStart w:id="0" w:name="_GoBack"/>
-      <w:bookmarkEnd w:id="0"/>
-    </w:p>
+    <w:p/>
     <w:sectPr>
-      <w:headerReference w:type="default" r:id="rId7"/>
+      <w:headerReference w:type="default" r:id="rId8"/>
       <w:pgSz w:w="11906" w:h="16838"/>
       <w:pgMar w:top="1440" w:right="1080" w:bottom="1440" w:left="1080" w:header="567" w:footer="0" w:gutter="0"/>
       <w:cols w:space="720"/>
@@ -19,7 +16,7 @@
 </file>
 
 <file path=word/endnotes.xml><?xml version="1.0" encoding="utf-8"?>
-<w:endnotes xmlns:wpc="http://schemas.microsoft.com/office/word/2010/wordprocessingCanvas" xmlns:cx="http://schemas.microsoft.com/office/drawing/2014/chartex" xmlns:cx1="http://schemas.microsoft.com/office/drawing/2015/9/8/chartex" xmlns:cx2="http://schemas.microsoft.com/office/drawing/2015/10/21/chartex" xmlns:cx3="http://schemas.microsoft.com/office/drawing/2016/5/9/chartex" xmlns:cx4="http://schemas.microsoft.com/office/drawing/2016/5/10/chartex" xmlns:cx5="http://schemas.microsoft.com/office/drawing/2016/5/11/chartex" xmlns:cx6="http://schemas.microsoft.com/office/drawing/2016/5/12/chartex" xmlns:cx7="http://schemas.microsoft.com/office/drawing/2016/5/13/chartex" xmlns:cx8="http://schemas.microsoft.com/office/drawing/2016/5/14/chartex" xmlns:mc="http://schemas.openxmlformats.org/markup-compatibility/2006" xmlns:aink="http://schemas.microsoft.com/office/drawing/2016/ink" xmlns:am3d="http://schemas.microsoft.com/office/drawing/2017/model3d" xmlns:o="urn:schemas-microsoft-com:office:office" xmlns:r="http://schemas.openxmlformats.org/officeDocument/2006/relationships" xmlns:m="http://schemas.openxmlformats.org/officeDocument/2006/math" xmlns:v="urn:schemas-microsoft-com:vml" xmlns:wp14="http://schemas.microsoft.com/office/word/2010/wordprocessingDrawing" xmlns:wp="http://schemas.openxmlformats.org/drawingml/2006/wordprocessingDrawing" xmlns:w10="urn:schemas-microsoft-com:office:word" xmlns:w="http://schemas.openxmlformats.org/wordprocessingml/2006/main" xmlns:w14="http://schemas.microsoft.com/office/word/2010/wordml" xmlns:w15="http://schemas.microsoft.com/office/word/2012/wordml" xmlns:w16cid="http://schemas.microsoft.com/office/word/2016/wordml/cid" xmlns:w16se="http://schemas.microsoft.com/office/word/2015/wordml/symex" xmlns:wpg="http://schemas.microsoft.com/office/word/2010/wordprocessingGroup" xmlns:wpi="http://schemas.microsoft.com/office/word/2010/wordprocessingInk" xmlns:wne="http://schemas.microsoft.com/office/word/2006/wordml" xmlns:wps="http://schemas.microsoft.com/office/word/2010/wordprocessingShape" mc:Ignorable="w14 w15 w16se w16cid wp14">
+<w:endnotes xmlns:wpc="http://schemas.microsoft.com/office/word/2010/wordprocessingCanvas" xmlns:cx="http://schemas.microsoft.com/office/drawing/2014/chartex" xmlns:cx1="http://schemas.microsoft.com/office/drawing/2015/9/8/chartex" xmlns:cx2="http://schemas.microsoft.com/office/drawing/2015/10/21/chartex" xmlns:cx3="http://schemas.microsoft.com/office/drawing/2016/5/9/chartex" xmlns:cx4="http://schemas.microsoft.com/office/drawing/2016/5/10/chartex" xmlns:cx5="http://schemas.microsoft.com/office/drawing/2016/5/11/chartex" xmlns:cx6="http://schemas.microsoft.com/office/drawing/2016/5/12/chartex" xmlns:cx7="http://schemas.microsoft.com/office/drawing/2016/5/13/chartex" xmlns:cx8="http://schemas.microsoft.com/office/drawing/2016/5/14/chartex" xmlns:mc="http://schemas.openxmlformats.org/markup-compatibility/2006" xmlns:aink="http://schemas.microsoft.com/office/drawing/2016/ink" xmlns:am3d="http://schemas.microsoft.com/office/drawing/2017/model3d" xmlns:o="urn:schemas-microsoft-com:office:office" xmlns:oel="http://schemas.microsoft.com/office/2019/extlst" xmlns:r="http://schemas.openxmlformats.org/officeDocument/2006/relationships" xmlns:m="http://schemas.openxmlformats.org/officeDocument/2006/math" xmlns:v="urn:schemas-microsoft-com:vml" xmlns:wp14="http://schemas.microsoft.com/office/word/2010/wordprocessingDrawing" xmlns:wp="http://schemas.openxmlformats.org/drawingml/2006/wordprocessingDrawing" xmlns:w10="urn:schemas-microsoft-com:office:word" xmlns:w="http://schemas.openxmlformats.org/wordprocessingml/2006/main" xmlns:w14="http://schemas.microsoft.com/office/word/2010/wordml" xmlns:w15="http://schemas.microsoft.com/office/word/2012/wordml" xmlns:w16cex="http://schemas.microsoft.com/office/word/2018/wordml/cex" xmlns:w16cid="http://schemas.microsoft.com/office/word/2016/wordml/cid" xmlns:w16="http://schemas.microsoft.com/office/word/2018/wordml" xmlns:w16du="http://schemas.microsoft.com/office/word/2023/wordml/word16du" xmlns:w16sdtdh="http://schemas.microsoft.com/office/word/2020/wordml/sdtdatahash" xmlns:w16sdtfl="http://schemas.microsoft.com/office/word/2024/wordml/sdtformatlock" xmlns:w16se="http://schemas.microsoft.com/office/word/2015/wordml/symex" xmlns:wpg="http://schemas.microsoft.com/office/word/2010/wordprocessingGroup" xmlns:wpi="http://schemas.microsoft.com/office/word/2010/wordprocessingInk" xmlns:wne="http://schemas.microsoft.com/office/word/2006/wordml" xmlns:wps="http://schemas.microsoft.com/office/word/2010/wordprocessingShape" mc:Ignorable="w14 w15 w16se w16cid w16 w16cex w16sdtdh w16sdtfl w16du wp14">
   <w:endnote w:type="separator" w:id="-1">
     <w:p>
       <w:r>
@@ -38,7 +35,7 @@
 </file>
 
 <file path=word/footnotes.xml><?xml version="1.0" encoding="utf-8"?>
-<w:footnotes xmlns:wpc="http://schemas.microsoft.com/office/word/2010/wordprocessingCanvas" xmlns:cx="http://schemas.microsoft.com/office/drawing/2014/chartex" xmlns:cx1="http://schemas.microsoft.com/office/drawing/2015/9/8/chartex" xmlns:cx2="http://schemas.microsoft.com/office/drawing/2015/10/21/chartex" xmlns:cx3="http://schemas.microsoft.com/office/drawing/2016/5/9/chartex" xmlns:cx4="http://schemas.microsoft.com/office/drawing/2016/5/10/chartex" xmlns:cx5="http://schemas.microsoft.com/office/drawing/2016/5/11/chartex" xmlns:cx6="http://schemas.microsoft.com/office/drawing/2016/5/12/chartex" xmlns:cx7="http://schemas.microsoft.com/office/drawing/2016/5/13/chartex" xmlns:cx8="http://schemas.microsoft.com/office/drawing/2016/5/14/chartex" xmlns:mc="http://schemas.openxmlformats.org/markup-compatibility/2006" xmlns:aink="http://schemas.microsoft.com/office/drawing/2016/ink" xmlns:am3d="http://schemas.microsoft.com/office/drawing/2017/model3d" xmlns:o="urn:schemas-microsoft-com:office:office" xmlns:r="http://schemas.openxmlformats.org/officeDocument/2006/relationships" xmlns:m="http://schemas.openxmlformats.org/officeDocument/2006/math" xmlns:v="urn:schemas-microsoft-com:vml" xmlns:wp14="http://schemas.microsoft.com/office/word/2010/wordprocessingDrawing" xmlns:wp="http://schemas.openxmlformats.org/drawingml/2006/wordprocessingDrawing" xmlns:w10="urn:schemas-microsoft-com:office:word" xmlns:w="http://schemas.openxmlformats.org/wordprocessingml/2006/main" xmlns:w14="http://schemas.microsoft.com/office/word/2010/wordml" xmlns:w15="http://schemas.microsoft.com/office/word/2012/wordml" xmlns:w16cid="http://schemas.microsoft.com/office/word/2016/wordml/cid" xmlns:w16se="http://schemas.microsoft.com/office/word/2015/wordml/symex" xmlns:wpg="http://schemas.microsoft.com/office/word/2010/wordprocessingGroup" xmlns:wpi="http://schemas.microsoft.com/office/word/2010/wordprocessingInk" xmlns:wne="http://schemas.microsoft.com/office/word/2006/wordml" xmlns:wps="http://schemas.microsoft.com/office/word/2010/wordprocessingShape" mc:Ignorable="w14 w15 w16se w16cid wp14">
+<w:footnotes xmlns:wpc="http://schemas.microsoft.com/office/word/2010/wordprocessingCanvas" xmlns:cx="http://schemas.microsoft.com/office/drawing/2014/chartex" xmlns:cx1="http://schemas.microsoft.com/office/drawing/2015/9/8/chartex" xmlns:cx2="http://schemas.microsoft.com/office/drawing/2015/10/21/chartex" xmlns:cx3="http://schemas.microsoft.com/office/drawing/2016/5/9/chartex" xmlns:cx4="http://schemas.microsoft.com/office/drawing/2016/5/10/chartex" xmlns:cx5="http://schemas.microsoft.com/office/drawing/2016/5/11/chartex" xmlns:cx6="http://schemas.microsoft.com/office/drawing/2016/5/12/chartex" xmlns:cx7="http://schemas.microsoft.com/office/drawing/2016/5/13/chartex" xmlns:cx8="http://schemas.microsoft.com/office/drawing/2016/5/14/chartex" xmlns:mc="http://schemas.openxmlformats.org/markup-compatibility/2006" xmlns:aink="http://schemas.microsoft.com/office/drawing/2016/ink" xmlns:am3d="http://schemas.microsoft.com/office/drawing/2017/model3d" xmlns:o="urn:schemas-microsoft-com:office:office" xmlns:oel="http://schemas.microsoft.com/office/2019/extlst" xmlns:r="http://schemas.openxmlformats.org/officeDocument/2006/relationships" xmlns:m="http://schemas.openxmlformats.org/officeDocument/2006/math" xmlns:v="urn:schemas-microsoft-com:vml" xmlns:wp14="http://schemas.microsoft.com/office/word/2010/wordprocessingDrawing" xmlns:wp="http://schemas.openxmlformats.org/drawingml/2006/wordprocessingDrawing" xmlns:w10="urn:schemas-microsoft-com:office:word" xmlns:w="http://schemas.openxmlformats.org/wordprocessingml/2006/main" xmlns:w14="http://schemas.microsoft.com/office/word/2010/wordml" xmlns:w15="http://schemas.microsoft.com/office/word/2012/wordml" xmlns:w16cex="http://schemas.microsoft.com/office/word/2018/wordml/cex" xmlns:w16cid="http://schemas.microsoft.com/office/word/2016/wordml/cid" xmlns:w16="http://schemas.microsoft.com/office/word/2018/wordml" xmlns:w16du="http://schemas.microsoft.com/office/word/2023/wordml/word16du" xmlns:w16sdtdh="http://schemas.microsoft.com/office/word/2020/wordml/sdtdatahash" xmlns:w16sdtfl="http://schemas.microsoft.com/office/word/2024/wordml/sdtformatlock" xmlns:w16se="http://schemas.microsoft.com/office/word/2015/wordml/symex" xmlns:wpg="http://schemas.microsoft.com/office/word/2010/wordprocessingGroup" xmlns:wpi="http://schemas.microsoft.com/office/word/2010/wordprocessingInk" xmlns:wne="http://schemas.microsoft.com/office/word/2006/wordml" xmlns:wps="http://schemas.microsoft.com/office/word/2010/wordprocessingShape" mc:Ignorable="w14 w15 w16se w16cid w16 w16cex w16sdtdh w16sdtfl w16du wp14">
   <w:footnote w:type="separator" w:id="-1">
     <w:p>
       <w:r>
@@ -57,7 +54,7 @@
 </file>
 
 <file path=word/header1.xml><?xml version="1.0" encoding="utf-8"?>
-<w:hdr xmlns:wpc="http://schemas.microsoft.com/office/word/2010/wordprocessingCanvas" xmlns:cx="http://schemas.microsoft.com/office/drawing/2014/chartex" xmlns:cx1="http://schemas.microsoft.com/office/drawing/2015/9/8/chartex" xmlns:cx2="http://schemas.microsoft.com/office/drawing/2015/10/21/chartex" xmlns:cx3="http://schemas.microsoft.com/office/drawing/2016/5/9/chartex" xmlns:cx4="http://schemas.microsoft.com/office/drawing/2016/5/10/chartex" xmlns:cx5="http://schemas.microsoft.com/office/drawing/2016/5/11/chartex" xmlns:cx6="http://schemas.microsoft.com/office/drawing/2016/5/12/chartex" xmlns:cx7="http://schemas.microsoft.com/office/drawing/2016/5/13/chartex" xmlns:cx8="http://schemas.microsoft.com/office/drawing/2016/5/14/chartex" xmlns:mc="http://schemas.openxmlformats.org/markup-compatibility/2006" xmlns:aink="http://schemas.microsoft.com/office/drawing/2016/ink" xmlns:am3d="http://schemas.microsoft.com/office/drawing/2017/model3d" xmlns:o="urn:schemas-microsoft-com:office:office" xmlns:r="http://schemas.openxmlformats.org/officeDocument/2006/relationships" xmlns:m="http://schemas.openxmlformats.org/officeDocument/2006/math" xmlns:v="urn:schemas-microsoft-com:vml" xmlns:wp14="http://schemas.microsoft.com/office/word/2010/wordprocessingDrawing" xmlns:wp="http://schemas.openxmlformats.org/drawingml/2006/wordprocessingDrawing" xmlns:w10="urn:schemas-microsoft-com:office:word" xmlns:w="http://schemas.openxmlformats.org/wordprocessingml/2006/main" xmlns:w14="http://schemas.microsoft.com/office/word/2010/wordml" xmlns:w15="http://schemas.microsoft.com/office/word/2012/wordml" xmlns:w16cid="http://schemas.microsoft.com/office/word/2016/wordml/cid" xmlns:w16se="http://schemas.microsoft.com/office/word/2015/wordml/symex" xmlns:wpg="http://schemas.microsoft.com/office/word/2010/wordprocessingGroup" xmlns:wpi="http://schemas.microsoft.com/office/word/2010/wordprocessingInk" xmlns:wne="http://schemas.microsoft.com/office/word/2006/wordml" xmlns:wps="http://schemas.microsoft.com/office/word/2010/wordprocessingShape" mc:Ignorable="w14 w15 w16se w16cid wp14">
+<w:hdr xmlns:wpc="http://schemas.microsoft.com/office/word/2010/wordprocessingCanvas" xmlns:cx="http://schemas.microsoft.com/office/drawing/2014/chartex" xmlns:cx1="http://schemas.microsoft.com/office/drawing/2015/9/8/chartex" xmlns:cx2="http://schemas.microsoft.com/office/drawing/2015/10/21/chartex" xmlns:cx3="http://schemas.microsoft.com/office/drawing/2016/5/9/chartex" xmlns:cx4="http://schemas.microsoft.com/office/drawing/2016/5/10/chartex" xmlns:cx5="http://schemas.microsoft.com/office/drawing/2016/5/11/chartex" xmlns:cx6="http://schemas.microsoft.com/office/drawing/2016/5/12/chartex" xmlns:cx7="http://schemas.microsoft.com/office/drawing/2016/5/13/chartex" xmlns:cx8="http://schemas.microsoft.com/office/drawing/2016/5/14/chartex" xmlns:mc="http://schemas.openxmlformats.org/markup-compatibility/2006" xmlns:aink="http://schemas.microsoft.com/office/drawing/2016/ink" xmlns:am3d="http://schemas.microsoft.com/office/drawing/2017/model3d" xmlns:o="urn:schemas-microsoft-com:office:office" xmlns:oel="http://schemas.microsoft.com/office/2019/extlst" xmlns:r="http://schemas.openxmlformats.org/officeDocument/2006/relationships" xmlns:m="http://schemas.openxmlformats.org/officeDocument/2006/math" xmlns:v="urn:schemas-microsoft-com:vml" xmlns:wp14="http://schemas.microsoft.com/office/word/2010/wordprocessingDrawing" xmlns:wp="http://schemas.openxmlformats.org/drawingml/2006/wordprocessingDrawing" xmlns:w10="urn:schemas-microsoft-com:office:word" xmlns:w="http://schemas.openxmlformats.org/wordprocessingml/2006/main" xmlns:w14="http://schemas.microsoft.com/office/word/2010/wordml" xmlns:w15="http://schemas.microsoft.com/office/word/2012/wordml" xmlns:w16cex="http://schemas.microsoft.com/office/word/2018/wordml/cex" xmlns:w16cid="http://schemas.microsoft.com/office/word/2016/wordml/cid" xmlns:w16="http://schemas.microsoft.com/office/word/2018/wordml" xmlns:w16du="http://schemas.microsoft.com/office/word/2023/wordml/word16du" xmlns:w16sdtdh="http://schemas.microsoft.com/office/word/2020/wordml/sdtdatahash" xmlns:w16sdtfl="http://schemas.microsoft.com/office/word/2024/wordml/sdtformatlock" xmlns:w16se="http://schemas.microsoft.com/office/word/2015/wordml/symex" xmlns:wpg="http://schemas.microsoft.com/office/word/2010/wordprocessingGroup" xmlns:wpi="http://schemas.microsoft.com/office/word/2010/wordprocessingInk" xmlns:wne="http://schemas.microsoft.com/office/word/2006/wordml" xmlns:wps="http://schemas.microsoft.com/office/word/2010/wordprocessingShape" mc:Ignorable="w14 w15 w16se w16cid w16 w16cex w16sdtdh w16sdtfl w16du wp14">
   <w:p>
     <w:pPr>
       <w:pStyle w:val="Header"/>
@@ -65,9 +62,6 @@
         <w:bottom w:val="single" w:sz="6" w:space="4" w:color="00000A"/>
       </w:pBdr>
       <w:jc w:val="left"/>
-      <w:rPr>
-        <w:rFonts w:hint="eastAsia"/>
-      </w:rPr>
     </w:pPr>
   </w:p>
   <w:p>
@@ -79,7 +73,6 @@
       <w:ind w:firstLineChars="200" w:firstLine="360"/>
       <w:jc w:val="left"/>
       <w:rPr>
-        <w:rFonts w:hint="eastAsia"/>
         <w:noProof/>
       </w:rPr>
     </w:pPr>
@@ -88,31 +81,35 @@
         <w:noProof/>
       </w:rPr>
       <w:drawing>
-        <wp:anchor distT="0" distB="0" distL="114300" distR="114300" simplePos="0" relativeHeight="251656192" behindDoc="1" locked="1" layoutInCell="1" allowOverlap="1">
-          <wp:simplePos x="914400" y="496842"/>
+        <wp:anchor distT="0" distB="0" distL="114300" distR="114300" simplePos="0" relativeHeight="251656192" behindDoc="1" locked="1" layoutInCell="1" allowOverlap="1" wp14:anchorId="43203DFF" wp14:editId="19DC2B9B">
+          <wp:simplePos x="0" y="0"/>
           <wp:positionH relativeFrom="column">
-            <wp:posOffset>828040</wp:posOffset>
+            <wp:posOffset>1195070</wp:posOffset>
           </wp:positionH>
           <wp:positionV relativeFrom="paragraph">
             <wp:posOffset>0</wp:posOffset>
           </wp:positionV>
-          <wp:extent cx="720000" cy="720000"/>
+          <wp:extent cx="719455" cy="719455"/>
           <wp:effectExtent l="0" t="0" r="4445" b="4445"/>
           <wp:wrapTight wrapText="bothSides">
             <wp:wrapPolygon edited="0">
-              <wp:start x="6291" y="0"/>
-              <wp:lineTo x="0" y="2860"/>
-              <wp:lineTo x="0" y="14870"/>
-              <wp:lineTo x="1716" y="18302"/>
-              <wp:lineTo x="5719" y="21162"/>
-              <wp:lineTo x="6291" y="21162"/>
-              <wp:lineTo x="14870" y="21162"/>
-              <wp:lineTo x="15442" y="21162"/>
-              <wp:lineTo x="19446" y="18302"/>
-              <wp:lineTo x="21162" y="14870"/>
-              <wp:lineTo x="21162" y="2860"/>
-              <wp:lineTo x="14870" y="0"/>
-              <wp:lineTo x="6291" y="0"/>
+              <wp:start x="7626" y="0"/>
+              <wp:lineTo x="5338" y="763"/>
+              <wp:lineTo x="0" y="4957"/>
+              <wp:lineTo x="0" y="14489"/>
+              <wp:lineTo x="2288" y="18302"/>
+              <wp:lineTo x="2288" y="18683"/>
+              <wp:lineTo x="6863" y="21352"/>
+              <wp:lineTo x="7626" y="21352"/>
+              <wp:lineTo x="13726" y="21352"/>
+              <wp:lineTo x="14489" y="21352"/>
+              <wp:lineTo x="19064" y="18683"/>
+              <wp:lineTo x="19064" y="18302"/>
+              <wp:lineTo x="21352" y="14489"/>
+              <wp:lineTo x="21352" y="4957"/>
+              <wp:lineTo x="16014" y="763"/>
+              <wp:lineTo x="13726" y="0"/>
+              <wp:lineTo x="7626" y="0"/>
             </wp:wrapPolygon>
           </wp:wrapTight>
           <wp:docPr id="9" name="Picture 9" descr="A logo of a building&#10;&#10;Description generated with high confidence"/>
@@ -135,7 +132,7 @@
                 <pic:spPr>
                   <a:xfrm>
                     <a:off x="0" y="0"/>
-                    <a:ext cx="720000" cy="720000"/>
+                    <a:ext cx="719455" cy="719455"/>
                   </a:xfrm>
                   <a:prstGeom prst="rect">
                     <a:avLst/>
@@ -164,7 +161,7 @@
         <w:noProof/>
       </w:rPr>
       <w:drawing>
-        <wp:anchor distT="0" distB="0" distL="114300" distR="114300" simplePos="0" relativeHeight="251671552" behindDoc="1" locked="0" layoutInCell="1" allowOverlap="1" wp14:anchorId="7206F381">
+        <wp:anchor distT="0" distB="0" distL="114300" distR="114300" simplePos="0" relativeHeight="251671552" behindDoc="1" locked="0" layoutInCell="1" allowOverlap="1" wp14:anchorId="154AF029" wp14:editId="76EC06A5">
           <wp:simplePos x="1997710" y="496570"/>
           <wp:positionH relativeFrom="column">
             <wp:align>center</wp:align>
@@ -247,7 +244,7 @@
         <w:sz w:val="20"/>
         <w:szCs w:val="20"/>
       </w:rPr>
-      <w:t xml:space="preserve">Wuhan </w:t>
+      <w:t xml:space="preserve">Wuhan • </w:t>
     </w:r>
     <w:r>
       <w:rPr>
@@ -256,7 +253,7 @@
         <w:sz w:val="20"/>
         <w:szCs w:val="20"/>
       </w:rPr>
-      <w:t>•</w:t>
+      <w:t>Hubei</w:t>
     </w:r>
     <w:r>
       <w:rPr>
@@ -265,6 +262,15 @@
         <w:sz w:val="20"/>
         <w:szCs w:val="20"/>
       </w:rPr>
+      <w:t xml:space="preserve"> •</w:t>
+    </w:r>
+    <w:r>
+      <w:rPr>
+        <w:rFonts w:ascii="Times New Roman" w:eastAsia="MingLiU_HKSCS-ExtB" w:hAnsi="Times New Roman" w:cs="Times New Roman" w:hint="eastAsia"/>
+        <w:spacing w:val="14"/>
+        <w:sz w:val="20"/>
+        <w:szCs w:val="20"/>
+      </w:rPr>
       <w:t xml:space="preserve"> </w:t>
     </w:r>
     <w:r>
@@ -274,7 +280,7 @@
         <w:sz w:val="20"/>
         <w:szCs w:val="20"/>
       </w:rPr>
-      <w:t xml:space="preserve">430072 </w:t>
+      <w:t>430072</w:t>
     </w:r>
     <w:r>
       <w:rPr>
@@ -283,7 +289,7 @@
         <w:sz w:val="20"/>
         <w:szCs w:val="20"/>
       </w:rPr>
-      <w:t>•</w:t>
+      <w:t>,</w:t>
     </w:r>
     <w:r>
       <w:rPr>
@@ -292,8 +298,9 @@
         <w:sz w:val="20"/>
         <w:szCs w:val="20"/>
       </w:rPr>
-      <w:t xml:space="preserve"> Hubei,</w:t>
+      <w:t xml:space="preserve"> </w:t>
     </w:r>
+    <w:proofErr w:type="spellStart"/>
     <w:r>
       <w:rPr>
         <w:rFonts w:ascii="Times New Roman" w:eastAsia="MingLiU_HKSCS-ExtB" w:hAnsi="Times New Roman" w:cs="Times New Roman"/>
@@ -301,9 +308,9 @@
         <w:sz w:val="20"/>
         <w:szCs w:val="20"/>
       </w:rPr>
-      <w:t xml:space="preserve"> </w:t>
+      <w:t>P.</w:t>
     </w:r>
-    <w:proofErr w:type="spellStart"/>
+    <w:proofErr w:type="gramStart"/>
     <w:r>
       <w:rPr>
         <w:rFonts w:ascii="Times New Roman" w:eastAsia="MingLiU_HKSCS-ExtB" w:hAnsi="Times New Roman" w:cs="Times New Roman"/>
@@ -311,7 +318,7 @@
         <w:sz w:val="20"/>
         <w:szCs w:val="20"/>
       </w:rPr>
-      <w:t>P.R.Chin</w:t>
+      <w:t>R.Chin</w:t>
     </w:r>
     <w:r>
       <w:rPr>
@@ -323,12 +330,13 @@
       <w:t>a</w:t>
     </w:r>
     <w:proofErr w:type="spellEnd"/>
+    <w:proofErr w:type="gramEnd"/>
   </w:p>
 </w:hdr>
 </file>
 
 <file path=word/styles.xml><?xml version="1.0" encoding="utf-8"?>
-<w:styles xmlns:mc="http://schemas.openxmlformats.org/markup-compatibility/2006" xmlns:r="http://schemas.openxmlformats.org/officeDocument/2006/relationships" xmlns:w="http://schemas.openxmlformats.org/wordprocessingml/2006/main" xmlns:w14="http://schemas.microsoft.com/office/word/2010/wordml" xmlns:w15="http://schemas.microsoft.com/office/word/2012/wordml" xmlns:w16cid="http://schemas.microsoft.com/office/word/2016/wordml/cid" xmlns:w16se="http://schemas.microsoft.com/office/word/2015/wordml/symex" mc:Ignorable="w14 w15 w16se w16cid">
+<w:styles xmlns:mc="http://schemas.openxmlformats.org/markup-compatibility/2006" xmlns:r="http://schemas.openxmlformats.org/officeDocument/2006/relationships" xmlns:w="http://schemas.openxmlformats.org/wordprocessingml/2006/main" xmlns:w14="http://schemas.microsoft.com/office/word/2010/wordml" xmlns:w15="http://schemas.microsoft.com/office/word/2012/wordml" xmlns:w16cex="http://schemas.microsoft.com/office/word/2018/wordml/cex" xmlns:w16cid="http://schemas.microsoft.com/office/word/2016/wordml/cid" xmlns:w16="http://schemas.microsoft.com/office/word/2018/wordml" xmlns:w16du="http://schemas.microsoft.com/office/word/2023/wordml/word16du" xmlns:w16sdtdh="http://schemas.microsoft.com/office/word/2020/wordml/sdtdatahash" xmlns:w16sdtfl="http://schemas.microsoft.com/office/word/2024/wordml/sdtformatlock" xmlns:w16se="http://schemas.microsoft.com/office/word/2015/wordml/symex" mc:Ignorable="w14 w15 w16se w16cid w16 w16cex w16sdtdh w16sdtfl w16du">
   <w:docDefaults>
     <w:rPrDefault>
       <w:rPr>
@@ -338,7 +346,7 @@
     </w:rPrDefault>
     <w:pPrDefault/>
   </w:docDefaults>
-  <w:latentStyles w:defLockedState="0" w:defUIPriority="99" w:defSemiHidden="0" w:defUnhideWhenUsed="0" w:defQFormat="0" w:count="375">
+  <w:latentStyles w:defLockedState="0" w:defUIPriority="99" w:defSemiHidden="0" w:defUnhideWhenUsed="0" w:defQFormat="0" w:count="376">
     <w:lsdException w:name="Normal" w:uiPriority="0" w:qFormat="1"/>
     <w:lsdException w:name="heading 1" w:uiPriority="9" w:qFormat="1"/>
     <w:lsdException w:name="heading 2" w:semiHidden="1" w:uiPriority="9" w:unhideWhenUsed="1" w:qFormat="1"/>
@@ -710,6 +718,7 @@
     <w:lsdException w:name="Smart Hyperlink" w:semiHidden="1" w:unhideWhenUsed="1"/>
     <w:lsdException w:name="Hashtag" w:semiHidden="1" w:unhideWhenUsed="1"/>
     <w:lsdException w:name="Unresolved Mention" w:semiHidden="1" w:unhideWhenUsed="1"/>
+    <w:lsdException w:name="Smart Link" w:semiHidden="1" w:unhideWhenUsed="1"/>
   </w:latentStyles>
   <w:style w:type="paragraph" w:default="1" w:styleId="Normal">
     <w:name w:val="Normal"/>
@@ -1181,10 +1190,22 @@
 </s:customData>
 </file>
 
+<file path=customXml/item2.xml><?xml version="1.0" encoding="utf-8"?>
+<b:Sources xmlns:b="http://schemas.openxmlformats.org/officeDocument/2006/bibliography" xmlns="http://schemas.openxmlformats.org/officeDocument/2006/bibliography" SelectedStyle="/APASixthEditionOfficeOnline.xsl" StyleName="APA" Version="6"/>
+</file>
+
 <file path=customXml/itemProps1.xml><?xml version="1.0" encoding="utf-8"?>
 <ds:datastoreItem xmlns:ds="http://schemas.openxmlformats.org/officeDocument/2006/customXml" ds:itemID="{B1977F7D-205B-4081-913C-38D41E755F92}">
   <ds:schemaRefs>
     <ds:schemaRef ds:uri="http://www.wps.cn/officeDocument/2013/wpsCustomData"/>
   </ds:schemaRefs>
 </ds:datastoreItem>
+</file>
+
+<file path=customXml/itemProps2.xml><?xml version="1.0" encoding="utf-8"?>
+<ds:datastoreItem xmlns:ds="http://schemas.openxmlformats.org/officeDocument/2006/customXml" ds:itemID="{83A340FF-70B5-694C-9E6D-B440D22115ED}">
+  <ds:schemaRefs>
+    <ds:schemaRef ds:uri="http://schemas.openxmlformats.org/officeDocument/2006/bibliography"/>
+  </ds:schemaRefs>
+</ds:datastoreItem>
 </file>
</xml_diff>